<commit_message>
feat: adds last plot into yaml parameters file
</commit_message>
<xml_diff>
--- a/back/report_svc/data/report_template_area_selected.docx
+++ b/back/report_svc/data/report_template_area_selected.docx
@@ -13,21 +13,7 @@
         <w:rPr>
           <w:rFonts w:asciiTheme="minorHAnsi" w:hAnsiTheme="minorHAnsi" w:cstheme="minorHAnsi"/>
         </w:rPr>
-        <w:t xml:space="preserve">LOCAL ENERGY </w:t>
-      </w:r>
-      <w:proofErr w:type="gramStart"/>
-      <w:r>
-        <w:rPr>
-          <w:rFonts w:asciiTheme="minorHAnsi" w:hAnsiTheme="minorHAnsi" w:cstheme="minorHAnsi"/>
-        </w:rPr>
-        <w:t>COMMUNITIES</w:t>
-      </w:r>
-      <w:proofErr w:type="gramEnd"/>
-      <w:r>
-        <w:rPr>
-          <w:rFonts w:asciiTheme="minorHAnsi" w:hAnsiTheme="minorHAnsi" w:cstheme="minorHAnsi"/>
-        </w:rPr>
-        <w:t xml:space="preserve"> LOCATION ASSESSMENT FOR THE</w:t>
+        <w:t>LOCAL ENERGY COMMUNITIES LOCATION ASSESSMENT FOR THE</w:t>
       </w:r>
       <w:r>
         <w:rPr>
@@ -1057,21 +1043,7 @@
         <w:rPr>
           <w:szCs w:val="24"/>
         </w:rPr>
-        <w:t xml:space="preserve"> represents a significant opportunity to promote the use of clean and sustainable energies. This report aims to provide a detailed analysis of the municipality's solar potential, </w:t>
-      </w:r>
-      <w:proofErr w:type="gramStart"/>
-      <w:r>
-        <w:rPr>
-          <w:szCs w:val="24"/>
-        </w:rPr>
-        <w:t>in order to</w:t>
-      </w:r>
-      <w:proofErr w:type="gramEnd"/>
-      <w:r>
-        <w:rPr>
-          <w:szCs w:val="24"/>
-        </w:rPr>
-        <w:t xml:space="preserve"> facilitate the implementation of an energy community based on the generation of photovoltaic solar energy.</w:t>
+        <w:t xml:space="preserve"> represents a significant opportunity to promote the use of clean and sustainable energies. This report aims to provide a detailed analysis of the municipality's solar potential, in order to facilitate the implementation of an energy community based on the generation of photovoltaic solar energy.</w:t>
       </w:r>
     </w:p>
     <w:p>
@@ -1367,37 +1339,13 @@
         <w:t xml:space="preserve"> </w:t>
       </w:r>
       <w:r>
-        <w:rPr>
-          <w:lang w:val="en-GB"/>
-        </w:rPr>
         <w:t>1</w:t>
       </w:r>
       <w:r>
         <w:t xml:space="preserve">. </w:t>
       </w:r>
-      <w:proofErr w:type="spellStart"/>
-      <w:r>
-        <w:t>Cadastral</w:t>
-      </w:r>
-      <w:proofErr w:type="spellEnd"/>
-      <w:r>
-        <w:t xml:space="preserve"> </w:t>
-      </w:r>
-      <w:proofErr w:type="spellStart"/>
-      <w:r>
-        <w:t>parcel</w:t>
-      </w:r>
-      <w:proofErr w:type="spellEnd"/>
-      <w:r>
-        <w:t xml:space="preserve"> </w:t>
-      </w:r>
-      <w:proofErr w:type="spellStart"/>
-      <w:r>
-        <w:t>map</w:t>
-      </w:r>
-      <w:proofErr w:type="spellEnd"/>
-      <w:r>
-        <w:t xml:space="preserve"> of </w:t>
+      <w:r>
+        <w:t xml:space="preserve">Cadastral parcel map of </w:t>
       </w:r>
       <w:r>
         <w:rPr>
@@ -1547,21 +1495,7 @@
         <w:rPr>
           <w:szCs w:val="24"/>
         </w:rPr>
-        <w:t>Residential, represents ${PCT_</w:t>
-      </w:r>
-      <w:proofErr w:type="gramStart"/>
-      <w:r>
-        <w:rPr>
-          <w:szCs w:val="24"/>
-        </w:rPr>
-        <w:t>1}%</w:t>
-      </w:r>
-      <w:proofErr w:type="gramEnd"/>
-      <w:r>
-        <w:rPr>
-          <w:szCs w:val="24"/>
-        </w:rPr>
-        <w:t xml:space="preserve"> of the roof surface available in the municipality.</w:t>
+        <w:t>Residential, represents ${PCT_1}% of the roof surface available in the municipality.</w:t>
       </w:r>
     </w:p>
     <w:p>
@@ -1580,49 +1514,7 @@
         <w:rPr>
           <w:szCs w:val="24"/>
         </w:rPr>
-        <w:t>Industrial, composed of industrial and agricultural use (${PCT_</w:t>
-      </w:r>
-      <w:proofErr w:type="gramStart"/>
-      <w:r>
-        <w:rPr>
-          <w:szCs w:val="24"/>
-        </w:rPr>
-        <w:t>2}%</w:t>
-      </w:r>
-      <w:proofErr w:type="gramEnd"/>
-      <w:r>
-        <w:rPr>
-          <w:szCs w:val="24"/>
-        </w:rPr>
-        <w:t xml:space="preserve"> industrial, ${PCT_</w:t>
-      </w:r>
-      <w:proofErr w:type="gramStart"/>
-      <w:r>
-        <w:rPr>
-          <w:szCs w:val="24"/>
-        </w:rPr>
-        <w:t>3}%</w:t>
-      </w:r>
-      <w:proofErr w:type="gramEnd"/>
-      <w:r>
-        <w:rPr>
-          <w:szCs w:val="24"/>
-        </w:rPr>
-        <w:t xml:space="preserve"> agricultural), represents ${PCT_</w:t>
-      </w:r>
-      <w:proofErr w:type="gramStart"/>
-      <w:r>
-        <w:rPr>
-          <w:szCs w:val="24"/>
-        </w:rPr>
-        <w:t>4}%</w:t>
-      </w:r>
-      <w:proofErr w:type="gramEnd"/>
-      <w:r>
-        <w:rPr>
-          <w:szCs w:val="24"/>
-        </w:rPr>
-        <w:t xml:space="preserve"> of the surface.</w:t>
+        <w:t>Industrial, composed of industrial and agricultural use (${PCT_2}% industrial, ${PCT_3}% agricultural), represents ${PCT_4}% of the surface.</w:t>
       </w:r>
     </w:p>
     <w:p>
@@ -1660,21 +1552,7 @@
         <w:rPr>
           <w:szCs w:val="24"/>
         </w:rPr>
-        <w:t>Public services, represents ${PCT_</w:t>
-      </w:r>
-      <w:proofErr w:type="gramStart"/>
-      <w:r>
-        <w:rPr>
-          <w:szCs w:val="24"/>
-        </w:rPr>
-        <w:t>6}%</w:t>
-      </w:r>
-      <w:proofErr w:type="gramEnd"/>
-      <w:r>
-        <w:rPr>
-          <w:szCs w:val="24"/>
-        </w:rPr>
-        <w:t xml:space="preserve"> of the surface.</w:t>
+        <w:t>Public services, represents ${PCT_6}% of the surface.</w:t>
       </w:r>
     </w:p>
     <w:p>
@@ -1715,19 +1593,11 @@
           <w:lang w:val="en-US"/>
         </w:rPr>
       </w:pPr>
-      <w:proofErr w:type="spellStart"/>
       <w:r>
         <w:rPr>
           <w:lang w:val="en-US"/>
         </w:rPr>
-        <w:t>Figura</w:t>
-      </w:r>
-      <w:proofErr w:type="spellEnd"/>
-      <w:r>
-        <w:rPr>
-          <w:lang w:val="en-US"/>
-        </w:rPr>
-        <w:t xml:space="preserve"> </w:t>
+        <w:t xml:space="preserve">Figura </w:t>
       </w:r>
       <w:r>
         <w:rPr>
@@ -1918,18 +1788,8 @@
           <w:szCs w:val="24"/>
           <w:highlight w:val="yellow"/>
         </w:rPr>
-        <w:t>${PCT_</w:t>
-      </w:r>
-      <w:proofErr w:type="gramStart"/>
-      <w:r>
-        <w:rPr>
-          <w:rFonts w:cs="Calibri"/>
-          <w:szCs w:val="24"/>
-          <w:highlight w:val="yellow"/>
-        </w:rPr>
-        <w:t>7}%</w:t>
-      </w:r>
-      <w:proofErr w:type="gramEnd"/>
+        <w:t>${PCT_7}%</w:t>
+      </w:r>
       <w:r>
         <w:rPr>
           <w:rFonts w:cs="Calibri"/>
@@ -2068,21 +1928,7 @@
         <w:rPr>
           <w:lang w:val="en-US"/>
         </w:rPr>
-        <w:t xml:space="preserve">Rooftop area </w:t>
-      </w:r>
-      <w:proofErr w:type="gramStart"/>
-      <w:r>
-        <w:rPr>
-          <w:lang w:val="en-US"/>
-        </w:rPr>
-        <w:t>suitable</w:t>
-      </w:r>
-      <w:proofErr w:type="gramEnd"/>
-      <w:r>
-        <w:rPr>
-          <w:lang w:val="en-US"/>
-        </w:rPr>
-        <w:t xml:space="preserve"> for photovoltaic production by building use type</w:t>
+        <w:t>Rooftop area suitable for photovoltaic production by building use type</w:t>
       </w:r>
       <w:r>
         <w:rPr>
@@ -2407,6 +2253,9 @@
         <w:t xml:space="preserve"> </w:t>
       </w:r>
       <w:r>
+        <w:rPr>
+          <w:lang w:val="en-US"/>
+        </w:rPr>
         <w:t>5</w:t>
       </w:r>
       <w:r>
@@ -2458,23 +2307,7 @@
           <w:rFonts w:cs="Calibri"/>
           <w:szCs w:val="24"/>
         </w:rPr>
-        <w:t xml:space="preserve">buildings have been classified according to the type of use </w:t>
-      </w:r>
-      <w:proofErr w:type="gramStart"/>
-      <w:r>
-        <w:rPr>
-          <w:rFonts w:cs="Calibri"/>
-          <w:szCs w:val="24"/>
-        </w:rPr>
-        <w:t>in order to</w:t>
-      </w:r>
-      <w:proofErr w:type="gramEnd"/>
-      <w:r>
-        <w:rPr>
-          <w:rFonts w:cs="Calibri"/>
-          <w:szCs w:val="24"/>
-        </w:rPr>
-        <w:t xml:space="preserve"> determine the solar potential of the different urban fabrics. More specifically, the average solar radiation according to the use of the buildings studied can be observed in Figure </w:t>
+        <w:t xml:space="preserve">buildings have been classified according to the type of use in order to determine the solar potential of the different urban fabrics. More specifically, the average solar radiation according to the use of the buildings studied can be observed in Figure </w:t>
       </w:r>
       <w:r>
         <w:rPr>
@@ -2757,7 +2590,7 @@
         </w:rPr>
         <w:lastRenderedPageBreak/>
         <w:drawing>
-          <wp:inline distT="0" distB="0" distL="0" distR="0" wp14:anchorId="0840F900" wp14:editId="014C7C21">
+          <wp:inline distT="0" distB="0" distL="0" distR="0" wp14:anchorId="65DCDD84" wp14:editId="652AF37B">
             <wp:extent cx="5400040" cy="3446145"/>
             <wp:effectExtent l="0" t="0" r="0" b="1905"/>
             <wp:docPr id="1764230240" name="Imagen 1764230240" descr="Gráfico&#10;&#10;Descripción generada automáticamente"/>
@@ -2792,19 +2625,11 @@
           </wp:inline>
         </w:drawing>
       </w:r>
-      <w:proofErr w:type="gramStart"/>
       <w:r>
         <w:rPr>
           <w:lang w:val="en-US"/>
         </w:rPr>
-        <w:t>${ PLOT</w:t>
-      </w:r>
-      <w:proofErr w:type="gramEnd"/>
-      <w:r>
-        <w:rPr>
-          <w:lang w:val="en-US"/>
-        </w:rPr>
-        <w:t>_POTENCIAL_POR_USO}</w:t>
+        <w:t>${PLOT_POTENCIAL_POR_USO}</w:t>
       </w:r>
     </w:p>
     <w:p>
@@ -2837,6 +2662,9 @@
         <w:t xml:space="preserve"> </w:t>
       </w:r>
       <w:r>
+        <w:rPr>
+          <w:lang w:val="en-US"/>
+        </w:rPr>
         <w:t>7</w:t>
       </w:r>
       <w:r>
@@ -2882,21 +2710,12 @@
           <w:szCs w:val="24"/>
         </w:rPr>
       </w:pPr>
-      <w:proofErr w:type="spellStart"/>
       <w:r>
         <w:rPr>
           <w:rFonts w:cs="Calibri"/>
           <w:szCs w:val="24"/>
         </w:rPr>
-        <w:t>Analyzing</w:t>
-      </w:r>
-      <w:proofErr w:type="spellEnd"/>
-      <w:r>
-        <w:rPr>
-          <w:rFonts w:cs="Calibri"/>
-          <w:szCs w:val="24"/>
-        </w:rPr>
-        <w:t xml:space="preserve"> Figure </w:t>
+        <w:t xml:space="preserve">Analyzing Figure </w:t>
       </w:r>
       <w:r>
         <w:rPr>
@@ -3038,52 +2857,14 @@
           <w:lang w:val="es-ES"/>
         </w:rPr>
       </w:pPr>
-      <w:proofErr w:type="spellStart"/>
       <w:r>
         <w:rPr>
           <w:b/>
           <w:bCs/>
           <w:lang w:val="es-ES"/>
         </w:rPr>
-        <w:t>Criteria</w:t>
-      </w:r>
-      <w:proofErr w:type="spellEnd"/>
-      <w:r>
-        <w:rPr>
-          <w:b/>
-          <w:bCs/>
-          <w:lang w:val="es-ES"/>
-        </w:rPr>
-        <w:t xml:space="preserve"> </w:t>
-      </w:r>
-      <w:proofErr w:type="spellStart"/>
-      <w:r>
-        <w:rPr>
-          <w:b/>
-          <w:bCs/>
-          <w:lang w:val="es-ES"/>
-        </w:rPr>
-        <w:t>for</w:t>
-      </w:r>
-      <w:proofErr w:type="spellEnd"/>
-      <w:r>
-        <w:rPr>
-          <w:b/>
-          <w:bCs/>
-          <w:lang w:val="es-ES"/>
-        </w:rPr>
-        <w:t xml:space="preserve"> </w:t>
-      </w:r>
-      <w:proofErr w:type="spellStart"/>
-      <w:r>
-        <w:rPr>
-          <w:b/>
-          <w:bCs/>
-          <w:lang w:val="es-ES"/>
-        </w:rPr>
-        <w:t>Selection</w:t>
-      </w:r>
-      <w:proofErr w:type="spellEnd"/>
+        <w:t>Criteria for Selection</w:t>
+      </w:r>
     </w:p>
     <w:p>
       <w:pPr>
@@ -3604,7 +3385,7 @@
           <w:noProof/>
         </w:rPr>
         <w:drawing>
-          <wp:anchor distT="0" distB="0" distL="114300" distR="114300" simplePos="0" relativeHeight="251735040" behindDoc="1" locked="0" layoutInCell="1" allowOverlap="1" wp14:anchorId="310AFABB" wp14:editId="00D19E3B">
+          <wp:anchor distT="0" distB="0" distL="114300" distR="114300" simplePos="0" relativeHeight="251735040" behindDoc="1" locked="0" layoutInCell="1" allowOverlap="1" wp14:anchorId="310AFABB" wp14:editId="7062F299">
             <wp:simplePos x="0" y="0"/>
             <wp:positionH relativeFrom="margin">
               <wp:posOffset>3550285</wp:posOffset>
@@ -4092,7 +3873,7 @@
           <w:noProof/>
         </w:rPr>
         <w:drawing>
-          <wp:anchor distT="0" distB="0" distL="114300" distR="114300" simplePos="0" relativeHeight="251738112" behindDoc="0" locked="0" layoutInCell="1" allowOverlap="1" wp14:anchorId="474D23E6" wp14:editId="47221021">
+          <wp:anchor distT="0" distB="0" distL="114300" distR="114300" simplePos="0" relativeHeight="251738112" behindDoc="0" locked="0" layoutInCell="1" allowOverlap="1" wp14:anchorId="474D23E6" wp14:editId="148FEC25">
             <wp:simplePos x="0" y="0"/>
             <wp:positionH relativeFrom="margin">
               <wp:posOffset>1393372</wp:posOffset>
@@ -5665,7 +5446,7 @@
                 </wp:anchor>
               </w:drawing>
             </mc:Choice>
-            <mc:Fallback xmlns:a="http://schemas.openxmlformats.org/drawingml/2006/main" xmlns:pic="http://schemas.openxmlformats.org/drawingml/2006/picture" xmlns:a14="http://schemas.microsoft.com/office/drawing/2010/main">
+            <mc:Fallback xmlns:a14="http://schemas.microsoft.com/office/drawing/2010/main" xmlns:pic="http://schemas.openxmlformats.org/drawingml/2006/picture" xmlns:a="http://schemas.openxmlformats.org/drawingml/2006/main">
               <w:pict>
                 <v:line id="Straight Connector 11" style="position:absolute;z-index:251677183;visibility:visible;mso-wrap-style:square;mso-width-percent:0;mso-height-percent:0;mso-wrap-distance-left:9pt;mso-wrap-distance-top:0;mso-wrap-distance-right:9pt;mso-wrap-distance-bottom:0;mso-position-horizontal:absolute;mso-position-horizontal-relative:text;mso-position-vertical:absolute;mso-position-vertical-relative:text;mso-width-percent:0;mso-height-percent:0;mso-width-relative:margin;mso-height-relative:margin" o:spid="_x0000_s1026" strokecolor="#0f4881" strokeweight="1.75pt" from="-70.6pt,-1.8pt" to="423.15pt,-1.8pt" w14:anchorId="7508FB99" o:gfxdata="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">
                   <v:stroke joinstyle="miter"/>
@@ -5991,7 +5772,7 @@
             </wp:anchor>
           </w:drawing>
         </mc:Choice>
-        <mc:Fallback xmlns:a="http://schemas.openxmlformats.org/drawingml/2006/main" xmlns:pic="http://schemas.openxmlformats.org/drawingml/2006/picture" xmlns:a14="http://schemas.microsoft.com/office/drawing/2010/main">
+        <mc:Fallback xmlns:a14="http://schemas.microsoft.com/office/drawing/2010/main" xmlns:pic="http://schemas.openxmlformats.org/drawingml/2006/picture" xmlns:a="http://schemas.openxmlformats.org/drawingml/2006/main">
           <w:pict>
             <v:rect id="Rectangle 12" style="position:absolute;margin-left:-73.5pt;margin-top:-35.25pt;width:601.5pt;height:71.25pt;z-index:-251633153;visibility:visible;mso-wrap-style:square;mso-width-percent:0;mso-height-percent:0;mso-wrap-distance-left:9pt;mso-wrap-distance-top:0;mso-wrap-distance-right:9pt;mso-wrap-distance-bottom:0;mso-position-horizontal:absolute;mso-position-horizontal-relative:text;mso-position-vertical:absolute;mso-position-vertical-relative:text;mso-width-percent:0;mso-height-percent:0;mso-width-relative:margin;mso-height-relative:margin;v-text-anchor:middle" o:spid="_x0000_s1026" fillcolor="#0f4881" strokecolor="#1f3763 [1604]" strokeweight="1pt" w14:anchorId="219F7DC2" o:gfxdata="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">
               <v:fill type="gradient" color2="#0bd2f1" angle="91" focus="100%">
@@ -10617,6 +10398,26 @@
 </file>
 
 <file path=customXml/item2.xml><?xml version="1.0" encoding="utf-8"?>
+<p:properties xmlns:p="http://schemas.microsoft.com/office/2006/metadata/properties" xmlns:xsi="http://www.w3.org/2001/XMLSchema-instance" xmlns:pc="http://schemas.microsoft.com/office/infopath/2007/PartnerControls">
+  <documentManagement>
+    <lcf76f155ced4ddcb4097134ff3c332f xmlns="90a7c614-38be-4e25-a836-3cdc35123b49">
+      <Terms xmlns="http://schemas.microsoft.com/office/infopath/2007/PartnerControls"/>
+    </lcf76f155ced4ddcb4097134ff3c332f>
+    <TaxCatchAll xmlns="4c4ed773-aae7-4cb9-8649-6d5e7f41479f" xsi:nil="true"/>
+  </documentManagement>
+</p:properties>
+</file>
+
+<file path=customXml/item3.xml><?xml version="1.0" encoding="utf-8"?>
+<?mso-contentType ?>
+<FormTemplates xmlns="http://schemas.microsoft.com/sharepoint/v3/contenttype/forms">
+  <Display>DocumentLibraryForm</Display>
+  <Edit>DocumentLibraryForm</Edit>
+  <New>DocumentLibraryForm</New>
+</FormTemplates>
+</file>
+
+<file path=customXml/item4.xml><?xml version="1.0" encoding="utf-8"?>
 <ct:contentTypeSchema xmlns:ct="http://schemas.microsoft.com/office/2006/metadata/contentType" xmlns:ma="http://schemas.microsoft.com/office/2006/metadata/properties/metaAttributes" ct:_="" ma:_="" ma:contentTypeName="Document" ma:contentTypeID="0x01010072C73517DA64DC439B70AB26E06FAC25" ma:contentTypeVersion="14" ma:contentTypeDescription="Create a new document." ma:contentTypeScope="" ma:versionID="f9d326f615fe745e5c56aee5289552a5">
   <xsd:schema xmlns:xsd="http://www.w3.org/2001/XMLSchema" xmlns:xs="http://www.w3.org/2001/XMLSchema" xmlns:p="http://schemas.microsoft.com/office/2006/metadata/properties" xmlns:ns2="90a7c614-38be-4e25-a836-3cdc35123b49" xmlns:ns3="4c4ed773-aae7-4cb9-8649-6d5e7f41479f" targetNamespace="http://schemas.microsoft.com/office/2006/metadata/properties" ma:root="true" ma:fieldsID="33f29125035d4662c19536a8581018e1" ns2:_="" ns3:_="">
     <xsd:import namespace="90a7c614-38be-4e25-a836-3cdc35123b49"/>
@@ -10845,26 +10646,6 @@
 </ct:contentTypeSchema>
 </file>
 
-<file path=customXml/item3.xml><?xml version="1.0" encoding="utf-8"?>
-<?mso-contentType ?>
-<FormTemplates xmlns="http://schemas.microsoft.com/sharepoint/v3/contenttype/forms">
-  <Display>DocumentLibraryForm</Display>
-  <Edit>DocumentLibraryForm</Edit>
-  <New>DocumentLibraryForm</New>
-</FormTemplates>
-</file>
-
-<file path=customXml/item4.xml><?xml version="1.0" encoding="utf-8"?>
-<p:properties xmlns:p="http://schemas.microsoft.com/office/2006/metadata/properties" xmlns:xsi="http://www.w3.org/2001/XMLSchema-instance" xmlns:pc="http://schemas.microsoft.com/office/infopath/2007/PartnerControls">
-  <documentManagement>
-    <lcf76f155ced4ddcb4097134ff3c332f xmlns="90a7c614-38be-4e25-a836-3cdc35123b49">
-      <Terms xmlns="http://schemas.microsoft.com/office/infopath/2007/PartnerControls"/>
-    </lcf76f155ced4ddcb4097134ff3c332f>
-    <TaxCatchAll xmlns="4c4ed773-aae7-4cb9-8649-6d5e7f41479f" xsi:nil="true"/>
-  </documentManagement>
-</p:properties>
-</file>
-
 <file path=customXml/itemProps1.xml><?xml version="1.0" encoding="utf-8"?>
 <ds:datastoreItem xmlns:ds="http://schemas.openxmlformats.org/officeDocument/2006/customXml" ds:itemID="{DDE773FC-55C8-4026-83BB-00855394FDDB}">
   <ds:schemaRefs>
@@ -10874,6 +10655,25 @@
 </file>
 
 <file path=customXml/itemProps2.xml><?xml version="1.0" encoding="utf-8"?>
+<ds:datastoreItem xmlns:ds="http://schemas.openxmlformats.org/officeDocument/2006/customXml" ds:itemID="{D533605E-588E-4257-9E3D-AA0EF39AF6A4}">
+  <ds:schemaRefs>
+    <ds:schemaRef ds:uri="http://schemas.microsoft.com/office/2006/metadata/properties"/>
+    <ds:schemaRef ds:uri="http://schemas.microsoft.com/office/infopath/2007/PartnerControls"/>
+    <ds:schemaRef ds:uri="90a7c614-38be-4e25-a836-3cdc35123b49"/>
+    <ds:schemaRef ds:uri="4c4ed773-aae7-4cb9-8649-6d5e7f41479f"/>
+  </ds:schemaRefs>
+</ds:datastoreItem>
+</file>
+
+<file path=customXml/itemProps3.xml><?xml version="1.0" encoding="utf-8"?>
+<ds:datastoreItem xmlns:ds="http://schemas.openxmlformats.org/officeDocument/2006/customXml" ds:itemID="{F095F9B3-F93D-429B-9AB6-01E3477EFE4E}">
+  <ds:schemaRefs>
+    <ds:schemaRef ds:uri="http://schemas.microsoft.com/sharepoint/v3/contenttype/forms"/>
+  </ds:schemaRefs>
+</ds:datastoreItem>
+</file>
+
+<file path=customXml/itemProps4.xml><?xml version="1.0" encoding="utf-8"?>
 <ds:datastoreItem xmlns:ds="http://schemas.openxmlformats.org/officeDocument/2006/customXml" ds:itemID="{874E303D-FCE2-42D1-864B-805210190308}">
   <ds:schemaRefs>
     <ds:schemaRef ds:uri="http://schemas.microsoft.com/office/2006/metadata/contentType"/>
@@ -10890,23 +10690,4 @@
     <ds:schemaRef ds:uri="http://schemas.microsoft.com/internal/obd"/>
   </ds:schemaRefs>
 </ds:datastoreItem>
-</file>
-
-<file path=customXml/itemProps3.xml><?xml version="1.0" encoding="utf-8"?>
-<ds:datastoreItem xmlns:ds="http://schemas.openxmlformats.org/officeDocument/2006/customXml" ds:itemID="{F095F9B3-F93D-429B-9AB6-01E3477EFE4E}">
-  <ds:schemaRefs>
-    <ds:schemaRef ds:uri="http://schemas.microsoft.com/sharepoint/v3/contenttype/forms"/>
-  </ds:schemaRefs>
-</ds:datastoreItem>
-</file>
-
-<file path=customXml/itemProps4.xml><?xml version="1.0" encoding="utf-8"?>
-<ds:datastoreItem xmlns:ds="http://schemas.openxmlformats.org/officeDocument/2006/customXml" ds:itemID="{D533605E-588E-4257-9E3D-AA0EF39AF6A4}">
-  <ds:schemaRefs>
-    <ds:schemaRef ds:uri="http://schemas.microsoft.com/office/2006/metadata/properties"/>
-    <ds:schemaRef ds:uri="http://schemas.microsoft.com/office/infopath/2007/PartnerControls"/>
-    <ds:schemaRef ds:uri="90a7c614-38be-4e25-a836-3cdc35123b49"/>
-    <ds:schemaRef ds:uri="4c4ed773-aae7-4cb9-8649-6d5e7f41479f"/>
-  </ds:schemaRefs>
-</ds:datastoreItem>
 </file>
</xml_diff>